<commit_message>
Update data, outputs and test files
</commit_message>
<xml_diff>
--- a/outputs/Ficha_2_1.docx
+++ b/outputs/Ficha_2_1.docx
@@ -7373,10 +7373,10 @@
                 <w:color w:val="000000"/>
                 <w:sz w:val="20"/>
               </w:rPr>
-              <w:t>ALEJANDRO NAVALON FERNANDEZ, con titulación en Licenciado en Ingenería Informática ocupa el puesto de Backend Lead dentro del Departamento de , empresa de la que forma parte desde 2023 y participa de manera activa durante la ejecución del proyecto. Concretamente participa durante 980 horas en 2025, lo que supone un gasto de 42.747,60 €.</w:t>
+              <w:t>ALEJANDRO NAVALON FERNANDEZ, con titulación en Licenciado en Ingenería Informática ocupa el puesto de Backend Lead dentro del Departamento de , empresa de la que forma parte desde 2023 y participa de manera activa durante la ejecución del proyecto. Concretamente participa durante 980 horas en 2024, lo que supone un gasto de 42.747,60 €.</w:t>
               <w:br/>
               <w:br/>
-              <w:t>Su participación se considera esencial para la correcta ejecución del presente proyecto llevado a cabo durante la anualidad 2025, participando concretamente en las siguientes fases y tareas del mismo:</w:t>
+              <w:t>Su participación se considera esencial para la correcta ejecución del presente proyecto llevado a cabo durante la anualidad 2024, participando concretamente en las siguientes fases y tareas del mismo:</w:t>
               <w:br/>
               <w:br/>
             </w:r>
@@ -8500,10 +8500,10 @@
                 <w:color w:val="000000"/>
                 <w:sz w:val="20"/>
               </w:rPr>
-              <w:t>ANDRES QUESADA MOLINERO, con titulación en Diplomado en Ingenería Informática ocupa el puesto de  dentro del Departamento de , empresa de la que forma parte desde ????? y participa de manera activa durante la ejecución del proyecto. Concretamente participa durante 1070 horas en 2025, lo que supone un gasto de 45.528,50 €.</w:t>
+              <w:t>ANDRES QUESADA MOLINERO, con titulación en Diplomado en Ingenería Informática ocupa el puesto de  dentro del Departamento de , empresa de la que forma parte desde ????? y participa de manera activa durante la ejecución del proyecto. Concretamente participa durante 1070 horas en 2024, lo que supone un gasto de 45.528,50 €.</w:t>
               <w:br/>
               <w:br/>
-              <w:t>Su participación se considera esencial para la correcta ejecución del presente proyecto llevado a cabo durante la anualidad 2025, participando concretamente en las siguientes fases y tareas del mismo:</w:t>
+              <w:t>Su participación se considera esencial para la correcta ejecución del presente proyecto llevado a cabo durante la anualidad 2024, participando concretamente en las siguientes fases y tareas del mismo:</w:t>
               <w:br/>
               <w:br/>
             </w:r>
@@ -9004,7 +9004,6 @@
                 <w:b w:val="0"/>
                 <w:sz w:val="20"/>
               </w:rPr>
-              <w:t>IT</w:t>
             </w:r>
           </w:p>
         </w:tc>
@@ -9629,10 +9628,10 @@
                 <w:color w:val="000000"/>
                 <w:sz w:val="20"/>
               </w:rPr>
-              <w:t>CRISTIAN PALAU TARRAGO, con titulación en Graduado en Ingenería Informática ocupa el puesto de Analista programador Java dentro del Departamento de IT, empresa de la que forma parte desde 2021 y participa de manera activa durante la ejecución del proyecto. Concretamente participa durante 1215 horas en 2025, lo que supone un gasto de 40.678,20 €.</w:t>
+              <w:t>CRISTIAN PALAU TARRAGO, con titulación en Graduado en Ingenería Informática ocupa el puesto de Analista programador Java dentro del Departamento de , empresa de la que forma parte desde 2021 y participa de manera activa durante la ejecución del proyecto. Concretamente participa durante 1215 horas en 2024, lo que supone un gasto de 40.678,20 €.</w:t>
               <w:br/>
               <w:br/>
-              <w:t>Su participación se considera esencial para la correcta ejecución del presente proyecto llevado a cabo durante la anualidad 2025, participando concretamente en las siguientes fases y tareas del mismo:</w:t>
+              <w:t>Su participación se considera esencial para la correcta ejecución del presente proyecto llevado a cabo durante la anualidad 2024, participando concretamente en las siguientes fases y tareas del mismo:</w:t>
               <w:br/>
               <w:br/>
             </w:r>
@@ -10757,10 +10756,10 @@
                 <w:color w:val="000000"/>
                 <w:sz w:val="20"/>
               </w:rPr>
-              <w:t>DANIEL CLARES MARTIN, con titulación en Grado superior en aplicaciones web ocupa el puesto de Senior Java Developer dentro del Departamento de , empresa de la que forma parte desde 2023 y participa de manera activa durante la ejecución del proyecto. Concretamente participa durante 650 horas en 2025, lo que supone un gasto de 20.312,50 €.</w:t>
+              <w:t>DANIEL CLARES MARTIN, con titulación en Grado superior en aplicaciones web ocupa el puesto de Senior Java Developer dentro del Departamento de , empresa de la que forma parte desde 2023 y participa de manera activa durante la ejecución del proyecto. Concretamente participa durante 650 horas en 2024, lo que supone un gasto de 20.312,50 €.</w:t>
               <w:br/>
               <w:br/>
-              <w:t>Su participación se considera esencial para la correcta ejecución del presente proyecto llevado a cabo durante la anualidad 2025, participando concretamente en las siguientes fases y tareas del mismo:</w:t>
+              <w:t>Su participación se considera esencial para la correcta ejecución del presente proyecto llevado a cabo durante la anualidad 2024, participando concretamente en las siguientes fases y tareas del mismo:</w:t>
               <w:br/>
               <w:br/>
             </w:r>
@@ -11885,10 +11884,10 @@
                 <w:color w:val="000000"/>
                 <w:sz w:val="20"/>
               </w:rPr>
-              <w:t>DANIEL GUASCH PARRA, con titulación en Grado superior en aplicaciones web ocupa el puesto de Analista Programador dentro del Departamento de , empresa de la que forma parte desde 2019 y participa de manera activa durante la ejecución del proyecto. Concretamente participa durante 750 horas en 2025, lo que supone un gasto de 25.110,00 €.</w:t>
+              <w:t>DANIEL GUASCH PARRA, con titulación en Grado superior en aplicaciones web ocupa el puesto de Analista Programador dentro del Departamento de , empresa de la que forma parte desde 2019 y participa de manera activa durante la ejecución del proyecto. Concretamente participa durante 750 horas en 2024, lo que supone un gasto de 25.110,00 €.</w:t>
               <w:br/>
               <w:br/>
-              <w:t>Su participación se considera esencial para la correcta ejecución del presente proyecto llevado a cabo durante la anualidad 2025, participando concretamente en las siguientes fases y tareas del mismo:</w:t>
+              <w:t>Su participación se considera esencial para la correcta ejecución del presente proyecto llevado a cabo durante la anualidad 2024, participando concretamente en las siguientes fases y tareas del mismo:</w:t>
               <w:br/>
               <w:br/>
             </w:r>
@@ -13013,10 +13012,10 @@
                 <w:color w:val="000000"/>
                 <w:sz w:val="20"/>
               </w:rPr>
-              <w:t>DAVID MARTINEZ PLANELLAS, con titulación en Ingeniero técnico informático ocupa el puesto de Analsita programador dentro del Departamento de , empresa de la que forma parte desde 2016 y participa de manera activa durante la ejecución del proyecto. Concretamente participa durante 570 horas en 2025, lo que supone un gasto de 11.679,30 €.</w:t>
+              <w:t>DAVID MARTINEZ PLANELLAS, con titulación en Ingeniero técnico informático ocupa el puesto de Analsita programador dentro del Departamento de , empresa de la que forma parte desde 2016 y participa de manera activa durante la ejecución del proyecto. Concretamente participa durante 570 horas en 2024, lo que supone un gasto de 11.679,30 €.</w:t>
               <w:br/>
               <w:br/>
-              <w:t>Su participación se considera esencial para la correcta ejecución del presente proyecto llevado a cabo durante la anualidad 2025, participando concretamente en las siguientes fases y tareas del mismo:</w:t>
+              <w:t>Su participación se considera esencial para la correcta ejecución del presente proyecto llevado a cabo durante la anualidad 2024, participando concretamente en las siguientes fases y tareas del mismo:</w:t>
               <w:br/>
               <w:br/>
             </w:r>
@@ -14140,10 +14139,10 @@
                 <w:color w:val="000000"/>
                 <w:sz w:val="20"/>
               </w:rPr>
-              <w:t>DIDAC FERRER MARDONES, con titulación en Grado superior en administración de sistemas ocupa el puesto de  dentro del Departamento de , empresa de la que forma parte desde ????? y participa de manera activa durante la ejecución del proyecto. Concretamente participa durante 965 horas en 2025, lo que supone un gasto de 32.520,50 €.</w:t>
+              <w:t>DIDAC FERRER MARDONES, con titulación en Grado superior en administración de sistemas ocupa el puesto de  dentro del Departamento de , empresa de la que forma parte desde ????? y participa de manera activa durante la ejecución del proyecto. Concretamente participa durante 965 horas en 2024, lo que supone un gasto de 32.520,50 €.</w:t>
               <w:br/>
               <w:br/>
-              <w:t>Su participación se considera esencial para la correcta ejecución del presente proyecto llevado a cabo durante la anualidad 2025, participando concretamente en las siguientes fases y tareas del mismo:</w:t>
+              <w:t>Su participación se considera esencial para la correcta ejecución del presente proyecto llevado a cabo durante la anualidad 2024, participando concretamente en las siguientes fases y tareas del mismo:</w:t>
               <w:br/>
               <w:br/>
             </w:r>
@@ -15267,10 +15266,10 @@
                 <w:color w:val="000000"/>
                 <w:sz w:val="20"/>
               </w:rPr>
-              <w:t>DIEGO JAVIER KORMES, con titulación en Licenciado en Biología ocupa el puesto de  dentro del Departamento de , empresa de la que forma parte desde ????? y participa de manera activa durante la ejecución del proyecto. Concretamente participa durante 935 horas en 2025, lo que supone un gasto de 47.610,20 €.</w:t>
+              <w:t>DIEGO JAVIER KORMES, con titulación en Licenciado en Biología ocupa el puesto de  dentro del Departamento de , empresa de la que forma parte desde ????? y participa de manera activa durante la ejecución del proyecto. Concretamente participa durante 935 horas en 2024, lo que supone un gasto de 47.610,20 €.</w:t>
               <w:br/>
               <w:br/>
-              <w:t>Su participación se considera esencial para la correcta ejecución del presente proyecto llevado a cabo durante la anualidad 2025, participando concretamente en las siguientes fases y tareas del mismo:</w:t>
+              <w:t>Su participación se considera esencial para la correcta ejecución del presente proyecto llevado a cabo durante la anualidad 2024, participando concretamente en las siguientes fases y tareas del mismo:</w:t>
               <w:br/>
               <w:br/>
             </w:r>
@@ -15809,6 +15808,7 @@
                 <w:b w:val="0"/>
                 <w:sz w:val="20"/>
               </w:rPr>
+              <w:t>Analsita programador</w:t>
             </w:r>
           </w:p>
         </w:tc>
@@ -16340,7 +16340,7 @@
                 <w:color w:val="000000"/>
                 <w:sz w:val="20"/>
               </w:rPr>
-              <w:t>ELOI VIVAS MARTINEZ ha trabajado en  durante el periodo de  ocupando el cargo de .</w:t>
+              <w:t>ELOI VIVAS MARTINEZ ha trabajado en Festina Group durante el periodo de Marzo 2016 - Actualidad (9 years 11 months) ocupando el cargo de Analsita programador. También trabajó en K-LAGAN durante el periodo de Octubre 2013 - Septiembre 2015 (2 years) ocupando el cargo de Delphi/Java Developer. Por último, trabajó en ANF AC durante el periodo de Octubre 2012 - Octubre 2013 (1 year 1 month) ocupando el cargo de analista programador.</w:t>
             </w:r>
           </w:p>
         </w:tc>
@@ -16394,10 +16394,10 @@
                 <w:color w:val="000000"/>
                 <w:sz w:val="20"/>
               </w:rPr>
-              <w:t>ELOI VIVAS MARTINEZ, con titulación en CFGS Desarrollo de Aplicaciones Multiplataforma ocupa el puesto de  dentro del Departamento de , empresa de la que forma parte desde ????? y participa de manera activa durante la ejecución del proyecto. Concretamente participa durante 1200 horas en 2025, lo que supone un gasto de 35.568,00 €.</w:t>
+              <w:t>ELOI VIVAS MARTINEZ, con titulación en CFGS Desarrollo de Aplicaciones Multiplataforma ocupa el puesto de Analsita programador dentro del Departamento de , empresa de la que forma parte desde 2016 y participa de manera activa durante la ejecución del proyecto. Concretamente participa durante 1200 horas en 2024, lo que supone un gasto de 35.568,00 €.</w:t>
               <w:br/>
               <w:br/>
-              <w:t>Su participación se considera esencial para la correcta ejecución del presente proyecto llevado a cabo durante la anualidad 2025, participando concretamente en las siguientes fases y tareas del mismo:</w:t>
+              <w:t>Su participación se considera esencial para la correcta ejecución del presente proyecto llevado a cabo durante la anualidad 2024, participando concretamente en las siguientes fases y tareas del mismo:</w:t>
               <w:br/>
               <w:br/>
             </w:r>
@@ -17521,10 +17521,10 @@
                 <w:color w:val="000000"/>
                 <w:sz w:val="20"/>
               </w:rPr>
-              <w:t>ERIK MOMPEAN RUIZ, con titulación en Grado superior en aplicaciones multiplataforma ocupa el puesto de  dentro del Departamento de , empresa de la que forma parte desde ????? y participa de manera activa durante la ejecución del proyecto. Concretamente participa durante 1265 horas en 2025, lo que supone un gasto de 38.443,35 €.</w:t>
+              <w:t>ERIK MOMPEAN RUIZ, con titulación en Grado superior en aplicaciones multiplataforma ocupa el puesto de  dentro del Departamento de , empresa de la que forma parte desde ????? y participa de manera activa durante la ejecución del proyecto. Concretamente participa durante 1265 horas en 2024, lo que supone un gasto de 38.443,35 €.</w:t>
               <w:br/>
               <w:br/>
-              <w:t>Su participación se considera esencial para la correcta ejecución del presente proyecto llevado a cabo durante la anualidad 2025, participando concretamente en las siguientes fases y tareas del mismo:</w:t>
+              <w:t>Su participación se considera esencial para la correcta ejecución del presente proyecto llevado a cabo durante la anualidad 2024, participando concretamente en las siguientes fases y tareas del mismo:</w:t>
               <w:br/>
               <w:br/>
             </w:r>
@@ -18648,10 +18648,10 @@
                 <w:color w:val="000000"/>
                 <w:sz w:val="20"/>
               </w:rPr>
-              <w:t>EYNAR ARNEZ ANDRADE, con titulación en Grado superior Ingeniería Informatica ocupa el puesto de  dentro del Departamento de , empresa de la que forma parte desde ????? y participa de manera activa durante la ejecución del proyecto. Concretamente participa durante 690 horas en 2025, lo que supone un gasto de 23.101,20 €.</w:t>
+              <w:t>EYNAR ARNEZ ANDRADE, con titulación en Grado superior Ingeniería Informatica ocupa el puesto de  dentro del Departamento de , empresa de la que forma parte desde ????? y participa de manera activa durante la ejecución del proyecto. Concretamente participa durante 690 horas en 2024, lo que supone un gasto de 23.101,20 €.</w:t>
               <w:br/>
               <w:br/>
-              <w:t>Su participación se considera esencial para la correcta ejecución del presente proyecto llevado a cabo durante la anualidad 2025, participando concretamente en las siguientes fases y tareas del mismo:</w:t>
+              <w:t>Su participación se considera esencial para la correcta ejecución del presente proyecto llevado a cabo durante la anualidad 2024, participando concretamente en las siguientes fases y tareas del mismo:</w:t>
               <w:br/>
               <w:br/>
             </w:r>
@@ -19775,10 +19775,10 @@
                 <w:color w:val="000000"/>
                 <w:sz w:val="20"/>
               </w:rPr>
-              <w:t>FRANCISCO JAVIE GINE VENTURA, con titulación en Grado superior Ingeniería Informatica ocupa el puesto de  dentro del Departamento de , empresa de la que forma parte desde ????? y participa de manera activa durante la ejecución del proyecto. Concretamente participa durante 500 horas en 2025, lo que supone un gasto de 12.860,00 €.</w:t>
+              <w:t>FRANCISCO JAVIE GINE VENTURA, con titulación en Grado superior Ingeniería Informatica ocupa el puesto de  dentro del Departamento de , empresa de la que forma parte desde ????? y participa de manera activa durante la ejecución del proyecto. Concretamente participa durante 500 horas en 2024, lo que supone un gasto de 12.860,00 €.</w:t>
               <w:br/>
               <w:br/>
-              <w:t>Su participación se considera esencial para la correcta ejecución del presente proyecto llevado a cabo durante la anualidad 2025, participando concretamente en las siguientes fases y tareas del mismo:</w:t>
+              <w:t>Su participación se considera esencial para la correcta ejecución del presente proyecto llevado a cabo durante la anualidad 2024, participando concretamente en las siguientes fases y tareas del mismo:</w:t>
               <w:br/>
               <w:br/>
             </w:r>
@@ -20902,10 +20902,10 @@
                 <w:color w:val="000000"/>
                 <w:sz w:val="20"/>
               </w:rPr>
-              <w:t>JAVIER PILLADO DOPICO, con titulación en Graduado en Ingenería Informática ocupa el puesto de  dentro del Departamento de , empresa de la que forma parte desde ????? y participa de manera activa durante la ejecución del proyecto. Concretamente participa durante 680 horas en 2025, lo que supone un gasto de 28.893,20 €.</w:t>
+              <w:t>JAVIER PILLADO DOPICO, con titulación en Graduado en Ingenería Informática ocupa el puesto de  dentro del Departamento de , empresa de la que forma parte desde ????? y participa de manera activa durante la ejecución del proyecto. Concretamente participa durante 680 horas en 2024, lo que supone un gasto de 28.893,20 €.</w:t>
               <w:br/>
               <w:br/>
-              <w:t>Su participación se considera esencial para la correcta ejecución del presente proyecto llevado a cabo durante la anualidad 2025, participando concretamente en las siguientes fases y tareas del mismo:</w:t>
+              <w:t>Su participación se considera esencial para la correcta ejecución del presente proyecto llevado a cabo durante la anualidad 2024, participando concretamente en las siguientes fases y tareas del mismo:</w:t>
               <w:br/>
               <w:br/>
             </w:r>
@@ -21444,6 +21444,7 @@
                 <w:b w:val="0"/>
                 <w:sz w:val="20"/>
               </w:rPr>
+              <w:t>Backend Lead</w:t>
             </w:r>
           </w:p>
         </w:tc>
@@ -21975,7 +21976,7 @@
                 <w:color w:val="000000"/>
                 <w:sz w:val="20"/>
               </w:rPr>
-              <w:t>JAVIER ALEJANDRO FUENTES ha trabajado en  durante el periodo de  ocupando el cargo de .</w:t>
+              <w:t>JAVIER ALEJANDRO FUENTES ha trabajado en Festina Group durante el periodo de julio 2023 - Actualidad (2 años 7 meses) ocupando el cargo de Backend Lead. También trabajó en Festina Group durante el periodo de septiembre 2019 - julio 2023 (3 años 11 meses) ocupando el cargo de Analista programador Java. Por último, trabajó en Carver Advanced Systems S.L. durante el periodo de febrero 2018 - agosto 2019 (1 año 7 meses) ocupando el cargo de Analista programador Java.</w:t>
             </w:r>
           </w:p>
         </w:tc>
@@ -22029,10 +22030,10 @@
                 <w:color w:val="000000"/>
                 <w:sz w:val="20"/>
               </w:rPr>
-              <w:t>JAVIER ALEJANDRO FUENTES, con titulación en Diplomado en Analista de Sistemas ocupa el puesto de  dentro del Departamento de , empresa de la que forma parte desde ????? y participa de manera activa durante la ejecución del proyecto. Concretamente participa durante 1050 horas en 2025, lo que supone un gasto de 37.002,00 €.</w:t>
+              <w:t>JAVIER ALEJANDRO FUENTES, con titulación en Diplomado en Analista de Sistemas ocupa el puesto de Backend Lead dentro del Departamento de , empresa de la que forma parte desde 2023 y participa de manera activa durante la ejecución del proyecto. Concretamente participa durante 1050 horas en 2024, lo que supone un gasto de 37.002,00 €.</w:t>
               <w:br/>
               <w:br/>
-              <w:t>Su participación se considera esencial para la correcta ejecución del presente proyecto llevado a cabo durante la anualidad 2025, participando concretamente en las siguientes fases y tareas del mismo:</w:t>
+              <w:t>Su participación se considera esencial para la correcta ejecución del presente proyecto llevado a cabo durante la anualidad 2024, participando concretamente en las siguientes fases y tareas del mismo:</w:t>
               <w:br/>
               <w:br/>
             </w:r>
@@ -23156,10 +23157,10 @@
                 <w:color w:val="000000"/>
                 <w:sz w:val="20"/>
               </w:rPr>
-              <w:t>JAVIER ENRIQUE PINTO GONÇALVES, con titulación en Graduado en Ingenería Informática ocupa el puesto de  dentro del Departamento de , empresa de la que forma parte desde ????? y participa de manera activa durante la ejecución del proyecto. Concretamente participa durante 1005 horas en 2025, lo que supone un gasto de 45.667,20 €.</w:t>
+              <w:t>JAVIER ENRIQUE PINTO GONÇALVES, con titulación en Graduado en Ingenería Informática ocupa el puesto de  dentro del Departamento de , empresa de la que forma parte desde ????? y participa de manera activa durante la ejecución del proyecto. Concretamente participa durante 1005 horas en 2024, lo que supone un gasto de 45.667,20 €.</w:t>
               <w:br/>
               <w:br/>
-              <w:t>Su participación se considera esencial para la correcta ejecución del presente proyecto llevado a cabo durante la anualidad 2025, participando concretamente en las siguientes fases y tareas del mismo:</w:t>
+              <w:t>Su participación se considera esencial para la correcta ejecución del presente proyecto llevado a cabo durante la anualidad 2024, participando concretamente en las siguientes fases y tareas del mismo:</w:t>
               <w:br/>
               <w:br/>
             </w:r>
@@ -24283,10 +24284,10 @@
                 <w:color w:val="000000"/>
                 <w:sz w:val="20"/>
               </w:rPr>
-              <w:t>JEFFREY JOSE SOARES AFONSO, con titulación en Graduado en Ingenería Informática ocupa el puesto de  dentro del Departamento de , empresa de la que forma parte desde ????? y participa de manera activa durante la ejecución del proyecto. Concretamente participa durante 625 horas en 2025, lo que supone un gasto de 25.556,25 €.</w:t>
+              <w:t>JEFFREY JOSE SOARES AFONSO, con titulación en Graduado en Ingenería Informática ocupa el puesto de  dentro del Departamento de , empresa de la que forma parte desde ????? y participa de manera activa durante la ejecución del proyecto. Concretamente participa durante 625 horas en 2024, lo que supone un gasto de 25.556,25 €.</w:t>
               <w:br/>
               <w:br/>
-              <w:t>Su participación se considera esencial para la correcta ejecución del presente proyecto llevado a cabo durante la anualidad 2025, participando concretamente en las siguientes fases y tareas del mismo:</w:t>
+              <w:t>Su participación se considera esencial para la correcta ejecución del presente proyecto llevado a cabo durante la anualidad 2024, participando concretamente en las siguientes fases y tareas del mismo:</w:t>
               <w:br/>
               <w:br/>
             </w:r>
@@ -24825,6 +24826,7 @@
                 <w:b w:val="0"/>
                 <w:sz w:val="20"/>
               </w:rPr>
+              <w:t>Analsita programador</w:t>
             </w:r>
           </w:p>
         </w:tc>
@@ -25356,7 +25358,7 @@
                 <w:color w:val="000000"/>
                 <w:sz w:val="20"/>
               </w:rPr>
-              <w:t>JESSICA PLA GARCIA ha trabajado en  durante el periodo de  ocupando el cargo de .</w:t>
+              <w:t>JESSICA PLA GARCIA ha trabajado en Festina Group durante el periodo de Marzo 2016 - Actualidad (9 years 11 months) ocupando el cargo de Analsita programador. También trabajó en K-LAGAN durante el periodo de Octubre 2013 - Septiembre 2015 (2 years) ocupando el cargo de Delphi/Java Developer. Por último, trabajó en ANF AC durante el periodo de Octubre 2012 - Octubre 2013 (1 year 1 month) ocupando el cargo de analista programador.</w:t>
             </w:r>
           </w:p>
         </w:tc>
@@ -25410,10 +25412,10 @@
                 <w:color w:val="000000"/>
                 <w:sz w:val="20"/>
               </w:rPr>
-              <w:t>JESSICA PLA GARCIA, con titulación en Graduado en Ingenería Informática ocupa el puesto de  dentro del Departamento de , empresa de la que forma parte desde ????? y participa de manera activa durante la ejecución del proyecto. Concretamente participa durante 1000 horas en 2025, lo que supone un gasto de 15.730,00 €.</w:t>
+              <w:t>JESSICA PLA GARCIA, con titulación en Graduado en Ingenería Informática ocupa el puesto de Analsita programador dentro del Departamento de , empresa de la que forma parte desde 2016 y participa de manera activa durante la ejecución del proyecto. Concretamente participa durante 1000 horas en 2024, lo que supone un gasto de 15.730,00 €.</w:t>
               <w:br/>
               <w:br/>
-              <w:t>Su participación se considera esencial para la correcta ejecución del presente proyecto llevado a cabo durante la anualidad 2025, participando concretamente en las siguientes fases y tareas del mismo:</w:t>
+              <w:t>Su participación se considera esencial para la correcta ejecución del presente proyecto llevado a cabo durante la anualidad 2024, participando concretamente en las siguientes fases y tareas del mismo:</w:t>
               <w:br/>
               <w:br/>
             </w:r>
@@ -26537,10 +26539,10 @@
                 <w:color w:val="000000"/>
                 <w:sz w:val="20"/>
               </w:rPr>
-              <w:t>JORDI AVILES MARTOS, con titulación en CFGS Desarrollo de Aplicaciones Multiplataforma ocupa el puesto de  dentro del Departamento de , empresa de la que forma parte desde ????? y participa de manera activa durante la ejecución del proyecto. Concretamente participa durante 250 horas en 2025, lo que supone un gasto de 5.507,50 €.</w:t>
+              <w:t>JORDI AVILES MARTOS, con titulación en CFGS Desarrollo de Aplicaciones Multiplataforma ocupa el puesto de  dentro del Departamento de , empresa de la que forma parte desde ????? y participa de manera activa durante la ejecución del proyecto. Concretamente participa durante 250 horas en 2024, lo que supone un gasto de 5.507,50 €.</w:t>
               <w:br/>
               <w:br/>
-              <w:t>Su participación se considera esencial para la correcta ejecución del presente proyecto llevado a cabo durante la anualidad 2025, participando concretamente en las siguientes fases y tareas del mismo:</w:t>
+              <w:t>Su participación se considera esencial para la correcta ejecución del presente proyecto llevado a cabo durante la anualidad 2024, participando concretamente en las siguientes fases y tareas del mismo:</w:t>
               <w:br/>
               <w:br/>
             </w:r>
@@ -27664,10 +27666,10 @@
                 <w:color w:val="000000"/>
                 <w:sz w:val="20"/>
               </w:rPr>
-              <w:t>JUAN GARCIA MURILLO, con titulación en Diplomado en Ingenería Informática ocupa el puesto de  dentro del Departamento de , empresa de la que forma parte desde ????? y participa de manera activa durante la ejecución del proyecto. Concretamente participa durante 1100 horas en 2025, lo que supone un gasto de 39.270,00 €.</w:t>
+              <w:t>JUAN GARCIA MURILLO, con titulación en Diplomado en Ingenería Informática ocupa el puesto de  dentro del Departamento de , empresa de la que forma parte desde ????? y participa de manera activa durante la ejecución del proyecto. Concretamente participa durante 1100 horas en 2024, lo que supone un gasto de 39.270,00 €.</w:t>
               <w:br/>
               <w:br/>
-              <w:t>Su participación se considera esencial para la correcta ejecución del presente proyecto llevado a cabo durante la anualidad 2025, participando concretamente en las siguientes fases y tareas del mismo:</w:t>
+              <w:t>Su participación se considera esencial para la correcta ejecución del presente proyecto llevado a cabo durante la anualidad 2024, participando concretamente en las siguientes fases y tareas del mismo:</w:t>
               <w:br/>
               <w:br/>
             </w:r>
@@ -28791,10 +28793,10 @@
                 <w:color w:val="000000"/>
                 <w:sz w:val="20"/>
               </w:rPr>
-              <w:t>JUAN ANTONIO LAMA SAENZ, con titulación en Diplomado en Ingenería Informática ocupa el puesto de  dentro del Departamento de , empresa de la que forma parte desde ????? y participa de manera activa durante la ejecución del proyecto. Concretamente participa durante 1355 horas en 2025, lo que supone un gasto de 83.102,15 €.</w:t>
+              <w:t>JUAN ANTONIO LAMA SAENZ, con titulación en Diplomado en Ingenería Informática ocupa el puesto de  dentro del Departamento de , empresa de la que forma parte desde ????? y participa de manera activa durante la ejecución del proyecto. Concretamente participa durante 1355 horas en 2024, lo que supone un gasto de 83.102,15 €.</w:t>
               <w:br/>
               <w:br/>
-              <w:t>Su participación se considera esencial para la correcta ejecución del presente proyecto llevado a cabo durante la anualidad 2025, participando concretamente en las siguientes fases y tareas del mismo:</w:t>
+              <w:t>Su participación se considera esencial para la correcta ejecución del presente proyecto llevado a cabo durante la anualidad 2024, participando concretamente en las siguientes fases y tareas del mismo:</w:t>
               <w:br/>
               <w:br/>
             </w:r>
@@ -29918,10 +29920,10 @@
                 <w:color w:val="000000"/>
                 <w:sz w:val="20"/>
               </w:rPr>
-              <w:t>LAURA ARROYO SANCHEZ, con titulación en Licenciada en Ingenería Informática ocupa el puesto de  dentro del Departamento de , empresa de la que forma parte desde ????? y participa de manera activa durante la ejecución del proyecto. Concretamente participa durante 800 horas en 2025, lo que supone un gasto de 23.840,00 €.</w:t>
+              <w:t>LAURA ARROYO SANCHEZ, con titulación en Licenciada en Ingenería Informática ocupa el puesto de  dentro del Departamento de , empresa de la que forma parte desde ????? y participa de manera activa durante la ejecución del proyecto. Concretamente participa durante 800 horas en 2024, lo que supone un gasto de 23.840,00 €.</w:t>
               <w:br/>
               <w:br/>
-              <w:t>Su participación se considera esencial para la correcta ejecución del presente proyecto llevado a cabo durante la anualidad 2025, participando concretamente en las siguientes fases y tareas del mismo:</w:t>
+              <w:t>Su participación se considera esencial para la correcta ejecución del presente proyecto llevado a cabo durante la anualidad 2024, participando concretamente en las siguientes fases y tareas del mismo:</w:t>
               <w:br/>
               <w:br/>
             </w:r>
@@ -31045,10 +31047,10 @@
                 <w:color w:val="000000"/>
                 <w:sz w:val="20"/>
               </w:rPr>
-              <w:t>LUCIANO BURGOS LOMBARDI, con titulación en Graduado en Física ocupa el puesto de  dentro del Departamento de , empresa de la que forma parte desde ????? y participa de manera activa durante la ejecución del proyecto. Concretamente participa durante 430 horas en 2025, lo que supone un gasto de 16.946,30 €.</w:t>
+              <w:t>LUCIANO BURGOS LOMBARDI, con titulación en Graduado en Física ocupa el puesto de  dentro del Departamento de , empresa de la que forma parte desde ????? y participa de manera activa durante la ejecución del proyecto. Concretamente participa durante 430 horas en 2024, lo que supone un gasto de 16.946,30 €.</w:t>
               <w:br/>
               <w:br/>
-              <w:t>Su participación se considera esencial para la correcta ejecución del presente proyecto llevado a cabo durante la anualidad 2025, participando concretamente en las siguientes fases y tareas del mismo:</w:t>
+              <w:t>Su participación se considera esencial para la correcta ejecución del presente proyecto llevado a cabo durante la anualidad 2024, participando concretamente en las siguientes fases y tareas del mismo:</w:t>
               <w:br/>
               <w:br/>
             </w:r>
@@ -32172,10 +32174,10 @@
                 <w:color w:val="000000"/>
                 <w:sz w:val="20"/>
               </w:rPr>
-              <w:t>LUIS CASAMAJOR PALOMA, con titulación en CFGS Desarrollo de Aplicaciones Multiplataforma ocupa el puesto de  dentro del Departamento de , empresa de la que forma parte desde ????? y participa de manera activa durante la ejecución del proyecto. Concretamente participa durante 1150 horas en 2025, lo que supone un gasto de 28.186,50 €.</w:t>
+              <w:t>LUIS CASAMAJOR PALOMA, con titulación en CFGS Desarrollo de Aplicaciones Multiplataforma ocupa el puesto de  dentro del Departamento de , empresa de la que forma parte desde ????? y participa de manera activa durante la ejecución del proyecto. Concretamente participa durante 1150 horas en 2024, lo que supone un gasto de 28.186,50 €.</w:t>
               <w:br/>
               <w:br/>
-              <w:t>Su participación se considera esencial para la correcta ejecución del presente proyecto llevado a cabo durante la anualidad 2025, participando concretamente en las siguientes fases y tareas del mismo:</w:t>
+              <w:t>Su participación se considera esencial para la correcta ejecución del presente proyecto llevado a cabo durante la anualidad 2024, participando concretamente en las siguientes fases y tareas del mismo:</w:t>
               <w:br/>
               <w:br/>
             </w:r>
@@ -33299,10 +33301,10 @@
                 <w:color w:val="000000"/>
                 <w:sz w:val="20"/>
               </w:rPr>
-              <w:t>MARC MATEO PRATS, con titulación en Grado en Ingenería Informática ocupa el puesto de  dentro del Departamento de , empresa de la que forma parte desde ????? y participa de manera activa durante la ejecución del proyecto. Concretamente participa durante 560 horas en 2025, lo que supone un gasto de 16.648,80 €.</w:t>
+              <w:t>MARC MATEO PRATS, con titulación en Grado en Ingenería Informática ocupa el puesto de  dentro del Departamento de , empresa de la que forma parte desde ????? y participa de manera activa durante la ejecución del proyecto. Concretamente participa durante 560 horas en 2024, lo que supone un gasto de 16.648,80 €.</w:t>
               <w:br/>
               <w:br/>
-              <w:t>Su participación se considera esencial para la correcta ejecución del presente proyecto llevado a cabo durante la anualidad 2025, participando concretamente en las siguientes fases y tareas del mismo:</w:t>
+              <w:t>Su participación se considera esencial para la correcta ejecución del presente proyecto llevado a cabo durante la anualidad 2024, participando concretamente en las siguientes fases y tareas del mismo:</w:t>
               <w:br/>
               <w:br/>
             </w:r>
@@ -34426,10 +34428,10 @@
                 <w:color w:val="000000"/>
                 <w:sz w:val="20"/>
               </w:rPr>
-              <w:t>MARTA TOMAS PARIS, con titulación en Diplomado en Ingenería Informática ocupa el puesto de  dentro del Departamento de , empresa de la que forma parte desde ????? y participa de manera activa durante la ejecución del proyecto. Concretamente participa durante 910 horas en 2025, lo que supone un gasto de 33.888,40 €.</w:t>
+              <w:t>MARTA TOMAS PARIS, con titulación en Diplomado en Ingenería Informática ocupa el puesto de  dentro del Departamento de , empresa de la que forma parte desde ????? y participa de manera activa durante la ejecución del proyecto. Concretamente participa durante 910 horas en 2024, lo que supone un gasto de 33.888,40 €.</w:t>
               <w:br/>
               <w:br/>
-              <w:t>Su participación se considera esencial para la correcta ejecución del presente proyecto llevado a cabo durante la anualidad 2025, participando concretamente en las siguientes fases y tareas del mismo:</w:t>
+              <w:t>Su participación se considera esencial para la correcta ejecución del presente proyecto llevado a cabo durante la anualidad 2024, participando concretamente en las siguientes fases y tareas del mismo:</w:t>
               <w:br/>
               <w:br/>
             </w:r>
@@ -35553,10 +35555,10 @@
                 <w:color w:val="000000"/>
                 <w:sz w:val="20"/>
               </w:rPr>
-              <w:t>ORIOL BERNADAS CIURANA, con titulación en Grado superior en aplicaciones web ocupa el puesto de  dentro del Departamento de , empresa de la que forma parte desde ????? y participa de manera activa durante la ejecución del proyecto. Concretamente participa durante 950 horas en 2025, lo que supone un gasto de 33.915,00 €.</w:t>
+              <w:t>ORIOL BERNADAS CIURANA, con titulación en Grado superior en aplicaciones web ocupa el puesto de  dentro del Departamento de , empresa de la que forma parte desde ????? y participa de manera activa durante la ejecución del proyecto. Concretamente participa durante 950 horas en 2024, lo que supone un gasto de 33.915,00 €.</w:t>
               <w:br/>
               <w:br/>
-              <w:t>Su participación se considera esencial para la correcta ejecución del presente proyecto llevado a cabo durante la anualidad 2025, participando concretamente en las siguientes fases y tareas del mismo:</w:t>
+              <w:t>Su participación se considera esencial para la correcta ejecución del presente proyecto llevado a cabo durante la anualidad 2024, participando concretamente en las siguientes fases y tareas del mismo:</w:t>
               <w:br/>
               <w:br/>
             </w:r>
@@ -36680,10 +36682,10 @@
                 <w:color w:val="000000"/>
                 <w:sz w:val="20"/>
               </w:rPr>
-              <w:t>POL CAMPS CASTRO, con titulación en Grado de Ingeniería en Tecnologias Industriales ocupa el puesto de  dentro del Departamento de , empresa de la que forma parte desde ????? y participa de manera activa durante la ejecución del proyecto. Concretamente participa durante 735 horas en 2025, lo que supone un gasto de 22.762,95 €.</w:t>
+              <w:t>POL CAMPS CASTRO, con titulación en Grado de Ingeniería en Tecnologias Industriales ocupa el puesto de  dentro del Departamento de , empresa de la que forma parte desde ????? y participa de manera activa durante la ejecución del proyecto. Concretamente participa durante 735 horas en 2024, lo que supone un gasto de 22.762,95 €.</w:t>
               <w:br/>
               <w:br/>
-              <w:t>Su participación se considera esencial para la correcta ejecución del presente proyecto llevado a cabo durante la anualidad 2025, participando concretamente en las siguientes fases y tareas del mismo:</w:t>
+              <w:t>Su participación se considera esencial para la correcta ejecución del presente proyecto llevado a cabo durante la anualidad 2024, participando concretamente en las siguientes fases y tareas del mismo:</w:t>
               <w:br/>
               <w:br/>
             </w:r>
@@ -37807,10 +37809,10 @@
                 <w:color w:val="000000"/>
                 <w:sz w:val="20"/>
               </w:rPr>
-              <w:t>RAFAEL FRIAS TORIBIO, con titulación en FP Administración de Sistemas ocupa el puesto de  dentro del Departamento de , empresa de la que forma parte desde ????? y participa de manera activa durante la ejecución del proyecto. Concretamente participa durante 600 horas en 2025, lo que supone un gasto de 15.636,00 €.</w:t>
+              <w:t>RAFAEL FRIAS TORIBIO, con titulación en FP Administración de Sistemas ocupa el puesto de  dentro del Departamento de , empresa de la que forma parte desde ????? y participa de manera activa durante la ejecución del proyecto. Concretamente participa durante 600 horas en 2024, lo que supone un gasto de 15.636,00 €.</w:t>
               <w:br/>
               <w:br/>
-              <w:t>Su participación se considera esencial para la correcta ejecución del presente proyecto llevado a cabo durante la anualidad 2025, participando concretamente en las siguientes fases y tareas del mismo:</w:t>
+              <w:t>Su participación se considera esencial para la correcta ejecución del presente proyecto llevado a cabo durante la anualidad 2024, participando concretamente en las siguientes fases y tareas del mismo:</w:t>
               <w:br/>
               <w:br/>
             </w:r>
@@ -38349,6 +38351,7 @@
                 <w:b w:val="0"/>
                 <w:sz w:val="20"/>
               </w:rPr>
+              <w:t>Project Manager</w:t>
             </w:r>
           </w:p>
         </w:tc>
@@ -38880,7 +38883,7 @@
                 <w:color w:val="000000"/>
                 <w:sz w:val="20"/>
               </w:rPr>
-              <w:t>VICTOR GOMEZ REYES ha trabajado en  durante el periodo de  ocupando el cargo de .</w:t>
+              <w:t>VICTOR GOMEZ REYES ha trabajado en Orange durante el periodo de mayo 2016 - Actualidad (9 años 10 meses) ocupando el cargo de Project Manager.</w:t>
             </w:r>
           </w:p>
         </w:tc>
@@ -38934,10 +38937,10 @@
                 <w:color w:val="000000"/>
                 <w:sz w:val="20"/>
               </w:rPr>
-              <w:t>VICTOR GOMEZ REYES, con titulación en Licenciado en Ingenería Informática ocupa el puesto de  dentro del Departamento de , empresa de la que forma parte desde ????? y participa de manera activa durante la ejecución del proyecto. Concretamente participa durante 600 horas en 2025, lo que supone un gasto de 35.958,00 €.</w:t>
+              <w:t>VICTOR GOMEZ REYES, con titulación en Licenciado en Ingenería Informática ocupa el puesto de Project Manager dentro del Departamento de , empresa de la que forma parte desde 2016 y participa de manera activa durante la ejecución del proyecto. Concretamente participa durante 600 horas en 2024, lo que supone un gasto de 35.958,00 €.</w:t>
               <w:br/>
               <w:br/>
-              <w:t>Su participación se considera esencial para la correcta ejecución del presente proyecto llevado a cabo durante la anualidad 2025, participando concretamente en las siguientes fases y tareas del mismo:</w:t>
+              <w:t>Su participación se considera esencial para la correcta ejecución del presente proyecto llevado a cabo durante la anualidad 2024, participando concretamente en las siguientes fases y tareas del mismo:</w:t>
               <w:br/>
               <w:br/>
             </w:r>

</xml_diff>